<commit_message>
Gitignore, note updates, virtual environment
</commit_message>
<xml_diff>
--- a/Notes/MLOps Duke Notes.docx
+++ b/Notes/MLOps Duke Notes.docx
@@ -161,13 +161,400 @@
           <w:lang w:val="en-US"/>
         </w:rPr>
       </w:pPr>
-    </w:p>
-    <w:p>
-      <w:pPr>
-        <w:rPr>
-          <w:lang w:val="en-US"/>
-        </w:rPr>
-      </w:pPr>
+      <w:proofErr w:type="spellStart"/>
+      <w:r>
+        <w:rPr>
+          <w:b/>
+          <w:bCs/>
+          <w:lang w:val="en-US"/>
+        </w:rPr>
+        <w:t>Pytest</w:t>
+      </w:r>
+      <w:proofErr w:type="spellEnd"/>
+      <w:r>
+        <w:rPr>
+          <w:lang w:val="en-US"/>
+        </w:rPr>
+        <w:t xml:space="preserve"> is a powerful testing framework in Python that allows for simple and scalable testing. It's widely used due to its simplicity and ease of use.</w:t>
+      </w:r>
+    </w:p>
+    <w:p>
+      <w:pPr>
+        <w:pStyle w:val="ListParagraph"/>
+        <w:numPr>
+          <w:ilvl w:val="0"/>
+          <w:numId w:val="2"/>
+        </w:numPr>
+        <w:rPr>
+          <w:lang w:val="en-US"/>
+        </w:rPr>
+      </w:pPr>
+      <w:proofErr w:type="spellStart"/>
+      <w:r>
+        <w:rPr>
+          <w:lang w:val="en-US"/>
+        </w:rPr>
+        <w:t>Pytest</w:t>
+      </w:r>
+      <w:proofErr w:type="spellEnd"/>
+      <w:r>
+        <w:rPr>
+          <w:lang w:val="en-US"/>
+        </w:rPr>
+        <w:t xml:space="preserve"> uses the built-in assert statement in Python for verification of test cases. The simplicity of using plain assert statements means there is no need to remember special assertion methods. For example, you can write a test case as simply as `assert this == that`. This will check if the condition holds true, and if not, </w:t>
+      </w:r>
+      <w:proofErr w:type="spellStart"/>
+      <w:r>
+        <w:rPr>
+          <w:lang w:val="en-US"/>
+        </w:rPr>
+        <w:t>pytest</w:t>
+      </w:r>
+      <w:proofErr w:type="spellEnd"/>
+      <w:r>
+        <w:rPr>
+          <w:lang w:val="en-US"/>
+        </w:rPr>
+        <w:t xml:space="preserve"> will fail the test and provide a detailed report about what was expected and what was </w:t>
+      </w:r>
+      <w:proofErr w:type="gramStart"/>
+      <w:r>
+        <w:rPr>
+          <w:lang w:val="en-US"/>
+        </w:rPr>
+        <w:t>actually received</w:t>
+      </w:r>
+      <w:proofErr w:type="gramEnd"/>
+      <w:r>
+        <w:rPr>
+          <w:lang w:val="en-US"/>
+        </w:rPr>
+        <w:t>.</w:t>
+      </w:r>
+    </w:p>
+    <w:p>
+      <w:pPr>
+        <w:pStyle w:val="ListParagraph"/>
+        <w:numPr>
+          <w:ilvl w:val="0"/>
+          <w:numId w:val="2"/>
+        </w:numPr>
+        <w:rPr>
+          <w:lang w:val="en-US"/>
+        </w:rPr>
+      </w:pPr>
+      <w:proofErr w:type="spellStart"/>
+      <w:r>
+        <w:rPr>
+          <w:lang w:val="en-US"/>
+        </w:rPr>
+        <w:t>Pytest</w:t>
+      </w:r>
+      <w:proofErr w:type="spellEnd"/>
+      <w:r>
+        <w:rPr>
+          <w:lang w:val="en-US"/>
+        </w:rPr>
+        <w:t xml:space="preserve"> supports both test functions and test classes, but test functions are often preferred for their modularity and simplicity. A test function in </w:t>
+      </w:r>
+      <w:proofErr w:type="spellStart"/>
+      <w:r>
+        <w:rPr>
+          <w:lang w:val="en-US"/>
+        </w:rPr>
+        <w:t>pytest</w:t>
+      </w:r>
+      <w:proofErr w:type="spellEnd"/>
+      <w:r>
+        <w:rPr>
+          <w:lang w:val="en-US"/>
+        </w:rPr>
+        <w:t xml:space="preserve"> is a simple function that starts with the word 'test'. </w:t>
+      </w:r>
+      <w:proofErr w:type="spellStart"/>
+      <w:r>
+        <w:rPr>
+          <w:lang w:val="en-US"/>
+        </w:rPr>
+        <w:t>Pytest</w:t>
+      </w:r>
+      <w:proofErr w:type="spellEnd"/>
+      <w:r>
+        <w:rPr>
+          <w:lang w:val="en-US"/>
+        </w:rPr>
+        <w:t xml:space="preserve"> identifies these functions as tests and runs them accordingly</w:t>
+      </w:r>
+      <w:r>
+        <w:rPr>
+          <w:lang w:val="en-US"/>
+        </w:rPr>
+        <w:t>.</w:t>
+      </w:r>
+    </w:p>
+    <w:p>
+      <w:pPr>
+        <w:pStyle w:val="ListParagraph"/>
+        <w:numPr>
+          <w:ilvl w:val="0"/>
+          <w:numId w:val="2"/>
+        </w:numPr>
+        <w:rPr>
+          <w:lang w:val="en-US"/>
+        </w:rPr>
+      </w:pPr>
+      <w:proofErr w:type="spellStart"/>
+      <w:r>
+        <w:rPr>
+          <w:lang w:val="en-US"/>
+        </w:rPr>
+        <w:t>Pytest</w:t>
+      </w:r>
+      <w:proofErr w:type="spellEnd"/>
+      <w:r>
+        <w:rPr>
+          <w:lang w:val="en-US"/>
+        </w:rPr>
+        <w:t xml:space="preserve"> also provides powerful features for setup and teardown operations, which are necessary when tests need to be set up or cleaned up in a certain way. This can be achieved using fixtures, which are functions that </w:t>
+      </w:r>
+      <w:proofErr w:type="spellStart"/>
+      <w:r>
+        <w:rPr>
+          <w:lang w:val="en-US"/>
+        </w:rPr>
+        <w:t>pytest</w:t>
+      </w:r>
+      <w:proofErr w:type="spellEnd"/>
+      <w:r>
+        <w:rPr>
+          <w:lang w:val="en-US"/>
+        </w:rPr>
+        <w:t xml:space="preserve"> will run before (and sometimes after) your tests. They are used to feed some data or context to the tests.</w:t>
+      </w:r>
+    </w:p>
+    <w:p>
+      <w:pPr>
+        <w:pStyle w:val="ListParagraph"/>
+        <w:numPr>
+          <w:ilvl w:val="0"/>
+          <w:numId w:val="2"/>
+        </w:numPr>
+        <w:rPr>
+          <w:lang w:val="en-US"/>
+        </w:rPr>
+      </w:pPr>
+      <w:r>
+        <w:rPr>
+          <w:lang w:val="en-US"/>
+        </w:rPr>
+        <w:t xml:space="preserve">Another advantage of </w:t>
+      </w:r>
+      <w:proofErr w:type="spellStart"/>
+      <w:r>
+        <w:rPr>
+          <w:lang w:val="en-US"/>
+        </w:rPr>
+        <w:t>pytest</w:t>
+      </w:r>
+      <w:proofErr w:type="spellEnd"/>
+      <w:r>
+        <w:rPr>
+          <w:lang w:val="en-US"/>
+        </w:rPr>
+        <w:t xml:space="preserve"> is its support for parameterized testing. This allows you to run a test function multiple times with different arguments, which is useful for testing a function against multiple inputs.</w:t>
+      </w:r>
+      <w:r>
+        <w:rPr>
+          <w:lang w:val="en-US"/>
+        </w:rPr>
+        <w:br/>
+      </w:r>
+      <w:r>
+        <w:rPr>
+          <w:lang w:val="en-US"/>
+        </w:rPr>
+        <w:br/>
+      </w:r>
+      <w:r>
+        <w:rPr>
+          <w:lang w:val="en-US"/>
+        </w:rPr>
+        <w:br/>
+      </w:r>
+      <w:r>
+        <w:rPr>
+          <w:lang w:val="en-US"/>
+        </w:rPr>
+        <w:br/>
+      </w:r>
+      <w:r>
+        <w:rPr>
+          <w:lang w:val="en-US"/>
+        </w:rPr>
+        <w:br/>
+      </w:r>
+      <w:r>
+        <w:rPr>
+          <w:noProof/>
+          <w:lang w:val="en-US"/>
+        </w:rPr>
+        <w:drawing>
+          <wp:inline distT="0" distB="0" distL="0" distR="0" wp14:anchorId="735953BB" wp14:editId="736F9EFD">
+            <wp:extent cx="5731510" cy="670560"/>
+            <wp:effectExtent l="0" t="0" r="0" b="5715"/>
+            <wp:docPr id="1173990982" name="Picture 2"/>
+            <wp:cNvGraphicFramePr>
+              <a:graphicFrameLocks xmlns:a="http://schemas.openxmlformats.org/drawingml/2006/main" noChangeAspect="1"/>
+            </wp:cNvGraphicFramePr>
+            <a:graphic xmlns:a="http://schemas.openxmlformats.org/drawingml/2006/main">
+              <a:graphicData uri="http://schemas.openxmlformats.org/drawingml/2006/picture">
+                <pic:pic xmlns:pic="http://schemas.openxmlformats.org/drawingml/2006/picture">
+                  <pic:nvPicPr>
+                    <pic:cNvPr id="1173990982" name="Picture 1173990982"/>
+                    <pic:cNvPicPr/>
+                  </pic:nvPicPr>
+                  <pic:blipFill>
+                    <a:blip r:embed="rId5">
+                      <a:extLst>
+                        <a:ext uri="{28A0092B-C50C-407E-A947-70E740481C1C}">
+                          <a14:useLocalDpi xmlns:a14="http://schemas.microsoft.com/office/drawing/2010/main" val="0"/>
+                        </a:ext>
+                      </a:extLst>
+                    </a:blip>
+                    <a:stretch>
+                      <a:fillRect/>
+                    </a:stretch>
+                  </pic:blipFill>
+                  <pic:spPr>
+                    <a:xfrm>
+                      <a:off x="0" y="0"/>
+                      <a:ext cx="5731510" cy="670560"/>
+                    </a:xfrm>
+                    <a:prstGeom prst="rect">
+                      <a:avLst/>
+                    </a:prstGeom>
+                  </pic:spPr>
+                </pic:pic>
+              </a:graphicData>
+            </a:graphic>
+          </wp:inline>
+        </w:drawing>
+      </w:r>
+    </w:p>
+    <w:p>
+      <w:pPr>
+        <w:rPr>
+          <w:lang w:val="en-US"/>
+        </w:rPr>
+      </w:pPr>
+    </w:p>
+    <w:p>
+      <w:pPr>
+        <w:pStyle w:val="Heading2"/>
+        <w:rPr>
+          <w:lang w:val="en-US"/>
+        </w:rPr>
+      </w:pPr>
+      <w:r>
+        <w:rPr>
+          <w:lang w:val="en-US"/>
+        </w:rPr>
+        <w:t xml:space="preserve">Week 4: Introduction to </w:t>
+      </w:r>
+      <w:r>
+        <w:rPr>
+          <w:lang w:val="en-US"/>
+        </w:rPr>
+        <w:t xml:space="preserve">Pandas and </w:t>
+      </w:r>
+      <w:r>
+        <w:rPr>
+          <w:lang w:val="en-US"/>
+        </w:rPr>
+        <w:t>NumPy</w:t>
+      </w:r>
+    </w:p>
+    <w:p>
+      <w:pPr>
+        <w:rPr>
+          <w:lang w:val="en-US"/>
+        </w:rPr>
+      </w:pPr>
+      <w:r>
+        <w:rPr>
+          <w:b/>
+          <w:bCs/>
+          <w:lang w:val="en-US"/>
+        </w:rPr>
+        <w:t>Pandas</w:t>
+      </w:r>
+      <w:r>
+        <w:rPr>
+          <w:lang w:val="en-US"/>
+        </w:rPr>
+        <w:t xml:space="preserve"> is a powerful, open-source data analysis and manipulation library for Python. It provides data structures and functions needed to manipulate structured data, including functions for reading and writing data in a variety of formats.</w:t>
+      </w:r>
+    </w:p>
+    <w:p>
+      <w:pPr>
+        <w:rPr>
+          <w:lang w:val="en-US"/>
+        </w:rPr>
+      </w:pPr>
+    </w:p>
+    <w:p>
+      <w:r>
+        <w:rPr>
+          <w:b/>
+          <w:bCs/>
+        </w:rPr>
+        <w:t>NumPy</w:t>
+      </w:r>
+      <w:r>
+        <w:t>, which stands for Numerical Python, is a fundamental package for scientific computing in Python. It provides support for arrays (including multi-dimensional arrays), along with a large collection of high-level mathematical functions to operate on these arrays.</w:t>
+      </w:r>
+    </w:p>
+    <w:p/>
+    <w:p>
+      <w:pPr>
+        <w:pStyle w:val="Heading2"/>
+      </w:pPr>
+      <w:r>
+        <w:t xml:space="preserve">Week 5: </w:t>
+      </w:r>
+      <w:r>
+        <w:t xml:space="preserve">Applied python for </w:t>
+      </w:r>
+      <w:proofErr w:type="spellStart"/>
+      <w:r>
+        <w:t>MLOps</w:t>
+      </w:r>
+      <w:proofErr w:type="spellEnd"/>
+    </w:p>
+    <w:p>
+      <w:r>
+        <w:rPr>
+          <w:b/>
+          <w:bCs/>
+        </w:rPr>
+        <w:t>API (Application Programming Interface)</w:t>
+      </w:r>
+      <w:r>
+        <w:t>: An API is a set of rules and protocols for building and interacting with software applications. It defines methods and data formats that a program can use to communicate with other software - it's like a bridge between different software applications allowing them to work together. APIs are used in all kinds of programming from web development (where they can be used to interact with server-side software or to integrate with third-party services) to operating systems (where they provide a way for applications to interact with the operating system).</w:t>
+      </w:r>
+    </w:p>
+    <w:p/>
+    <w:p>
+      <w:r>
+        <w:rPr>
+          <w:b/>
+          <w:bCs/>
+        </w:rPr>
+        <w:t>SDK (Software Development Kit)</w:t>
+      </w:r>
+      <w:r>
+        <w:t>: An SDK is a collection of software tools and libraries that developers use to create applications for specific platforms or frameworks. An SDK might include APIs, programming tools, graphical user interface (GUI) tools, documentation, and sample code. For example, if you're developing an application for iOS, you would use the iOS SDK which provides the tools and interfaces necessary to develop, test, and deploy applications that run on Apple's iOS devices.</w:t>
+      </w:r>
     </w:p>
     <w:sectPr>
       <w:pgSz w:w="11906" w:h="16838"/>
@@ -177,6 +564,449 @@
     </w:sectPr>
   </w:body>
 </w:document>
+</file>
+
+<file path=word/numbering.xml><?xml version="1.0" encoding="utf-8"?>
+<w:numbering xmlns:wpc="http://schemas.microsoft.com/office/word/2010/wordprocessingCanvas" xmlns:cx="http://schemas.microsoft.com/office/drawing/2014/chartex" xmlns:cx1="http://schemas.microsoft.com/office/drawing/2015/9/8/chartex" xmlns:cx2="http://schemas.microsoft.com/office/drawing/2015/10/21/chartex" xmlns:cx3="http://schemas.microsoft.com/office/drawing/2016/5/9/chartex" xmlns:cx4="http://schemas.microsoft.com/office/drawing/2016/5/10/chartex" xmlns:cx5="http://schemas.microsoft.com/office/drawing/2016/5/11/chartex" xmlns:cx6="http://schemas.microsoft.com/office/drawing/2016/5/12/chartex" xmlns:cx7="http://schemas.microsoft.com/office/drawing/2016/5/13/chartex" xmlns:cx8="http://schemas.microsoft.com/office/drawing/2016/5/14/chartex" xmlns:mc="http://schemas.openxmlformats.org/markup-compatibility/2006" xmlns:aink="http://schemas.microsoft.com/office/drawing/2016/ink" xmlns:am3d="http://schemas.microsoft.com/office/drawing/2017/model3d" xmlns:o="urn:schemas-microsoft-com:office:office" xmlns:oel="http://schemas.microsoft.com/office/2019/extlst" xmlns:r="http://schemas.openxmlformats.org/officeDocument/2006/relationships" xmlns:m="http://schemas.openxmlformats.org/officeDocument/2006/math" xmlns:v="urn:schemas-microsoft-com:vml" xmlns:wp14="http://schemas.microsoft.com/office/word/2010/wordprocessingDrawing" xmlns:wp="http://schemas.openxmlformats.org/drawingml/2006/wordprocessingDrawing" xmlns:w10="urn:schemas-microsoft-com:office:word" xmlns:w="http://schemas.openxmlformats.org/wordprocessingml/2006/main" xmlns:w14="http://schemas.microsoft.com/office/word/2010/wordml" xmlns:w15="http://schemas.microsoft.com/office/word/2012/wordml" xmlns:w16cex="http://schemas.microsoft.com/office/word/2018/wordml/cex" xmlns:w16cid="http://schemas.microsoft.com/office/word/2016/wordml/cid" xmlns:w16="http://schemas.microsoft.com/office/word/2018/wordml" xmlns:w16sdtdh="http://schemas.microsoft.com/office/word/2020/wordml/sdtdatahash" xmlns:w16se="http://schemas.microsoft.com/office/word/2015/wordml/symex" xmlns:wpg="http://schemas.microsoft.com/office/word/2010/wordprocessingGroup" xmlns:wpi="http://schemas.microsoft.com/office/word/2010/wordprocessingInk" xmlns:wne="http://schemas.microsoft.com/office/word/2006/wordml" xmlns:wps="http://schemas.microsoft.com/office/word/2010/wordprocessingShape" mc:Ignorable="w14 w15 w16se w16cid w16 w16cex w16sdtdh wp14">
+  <w:abstractNum w:abstractNumId="0" w15:restartNumberingAfterBreak="0">
+    <w:nsid w:val="0CBF3CDC"/>
+    <w:multiLevelType w:val="hybridMultilevel"/>
+    <w:tmpl w:val="83EA457E"/>
+    <w:lvl w:ilvl="0" w:tplc="C1E61F84">
+      <w:numFmt w:val="bullet"/>
+      <w:lvlText w:val="-"/>
+      <w:lvlJc w:val="left"/>
+      <w:pPr>
+        <w:ind w:left="720" w:hanging="360"/>
+      </w:pPr>
+      <w:rPr>
+        <w:rFonts w:ascii="Century Gothic" w:eastAsiaTheme="minorHAnsi" w:hAnsi="Century Gothic" w:cstheme="minorBidi" w:hint="default"/>
+      </w:rPr>
+    </w:lvl>
+    <w:lvl w:ilvl="1" w:tplc="08090003">
+      <w:start w:val="1"/>
+      <w:numFmt w:val="bullet"/>
+      <w:lvlText w:val="o"/>
+      <w:lvlJc w:val="left"/>
+      <w:pPr>
+        <w:ind w:left="1440" w:hanging="360"/>
+      </w:pPr>
+      <w:rPr>
+        <w:rFonts w:ascii="Courier New" w:hAnsi="Courier New" w:cs="Courier New" w:hint="default"/>
+      </w:rPr>
+    </w:lvl>
+    <w:lvl w:ilvl="2" w:tplc="08090005" w:tentative="1">
+      <w:start w:val="1"/>
+      <w:numFmt w:val="bullet"/>
+      <w:lvlText w:val=""/>
+      <w:lvlJc w:val="left"/>
+      <w:pPr>
+        <w:ind w:left="2160" w:hanging="360"/>
+      </w:pPr>
+      <w:rPr>
+        <w:rFonts w:ascii="Wingdings" w:hAnsi="Wingdings" w:hint="default"/>
+      </w:rPr>
+    </w:lvl>
+    <w:lvl w:ilvl="3" w:tplc="08090001" w:tentative="1">
+      <w:start w:val="1"/>
+      <w:numFmt w:val="bullet"/>
+      <w:lvlText w:val=""/>
+      <w:lvlJc w:val="left"/>
+      <w:pPr>
+        <w:ind w:left="2880" w:hanging="360"/>
+      </w:pPr>
+      <w:rPr>
+        <w:rFonts w:ascii="Symbol" w:hAnsi="Symbol" w:hint="default"/>
+      </w:rPr>
+    </w:lvl>
+    <w:lvl w:ilvl="4" w:tplc="08090003" w:tentative="1">
+      <w:start w:val="1"/>
+      <w:numFmt w:val="bullet"/>
+      <w:lvlText w:val="o"/>
+      <w:lvlJc w:val="left"/>
+      <w:pPr>
+        <w:ind w:left="3600" w:hanging="360"/>
+      </w:pPr>
+      <w:rPr>
+        <w:rFonts w:ascii="Courier New" w:hAnsi="Courier New" w:cs="Courier New" w:hint="default"/>
+      </w:rPr>
+    </w:lvl>
+    <w:lvl w:ilvl="5" w:tplc="08090005" w:tentative="1">
+      <w:start w:val="1"/>
+      <w:numFmt w:val="bullet"/>
+      <w:lvlText w:val=""/>
+      <w:lvlJc w:val="left"/>
+      <w:pPr>
+        <w:ind w:left="4320" w:hanging="360"/>
+      </w:pPr>
+      <w:rPr>
+        <w:rFonts w:ascii="Wingdings" w:hAnsi="Wingdings" w:hint="default"/>
+      </w:rPr>
+    </w:lvl>
+    <w:lvl w:ilvl="6" w:tplc="08090001" w:tentative="1">
+      <w:start w:val="1"/>
+      <w:numFmt w:val="bullet"/>
+      <w:lvlText w:val=""/>
+      <w:lvlJc w:val="left"/>
+      <w:pPr>
+        <w:ind w:left="5040" w:hanging="360"/>
+      </w:pPr>
+      <w:rPr>
+        <w:rFonts w:ascii="Symbol" w:hAnsi="Symbol" w:hint="default"/>
+      </w:rPr>
+    </w:lvl>
+    <w:lvl w:ilvl="7" w:tplc="08090003" w:tentative="1">
+      <w:start w:val="1"/>
+      <w:numFmt w:val="bullet"/>
+      <w:lvlText w:val="o"/>
+      <w:lvlJc w:val="left"/>
+      <w:pPr>
+        <w:ind w:left="5760" w:hanging="360"/>
+      </w:pPr>
+      <w:rPr>
+        <w:rFonts w:ascii="Courier New" w:hAnsi="Courier New" w:cs="Courier New" w:hint="default"/>
+      </w:rPr>
+    </w:lvl>
+    <w:lvl w:ilvl="8" w:tplc="08090005" w:tentative="1">
+      <w:start w:val="1"/>
+      <w:numFmt w:val="bullet"/>
+      <w:lvlText w:val=""/>
+      <w:lvlJc w:val="left"/>
+      <w:pPr>
+        <w:ind w:left="6480" w:hanging="360"/>
+      </w:pPr>
+      <w:rPr>
+        <w:rFonts w:ascii="Wingdings" w:hAnsi="Wingdings" w:hint="default"/>
+      </w:rPr>
+    </w:lvl>
+  </w:abstractNum>
+  <w:abstractNum w:abstractNumId="1" w15:restartNumberingAfterBreak="0">
+    <w:nsid w:val="1E7D5C43"/>
+    <w:multiLevelType w:val="hybridMultilevel"/>
+    <w:tmpl w:val="18028484"/>
+    <w:lvl w:ilvl="0" w:tplc="0809000F">
+      <w:start w:val="1"/>
+      <w:numFmt w:val="decimal"/>
+      <w:lvlText w:val="%1."/>
+      <w:lvlJc w:val="left"/>
+      <w:pPr>
+        <w:ind w:left="720" w:hanging="360"/>
+      </w:pPr>
+      <w:rPr>
+        <w:rFonts w:hint="default"/>
+      </w:rPr>
+    </w:lvl>
+    <w:lvl w:ilvl="1" w:tplc="08090019" w:tentative="1">
+      <w:start w:val="1"/>
+      <w:numFmt w:val="lowerLetter"/>
+      <w:lvlText w:val="%2."/>
+      <w:lvlJc w:val="left"/>
+      <w:pPr>
+        <w:ind w:left="1440" w:hanging="360"/>
+      </w:pPr>
+    </w:lvl>
+    <w:lvl w:ilvl="2" w:tplc="0809001B" w:tentative="1">
+      <w:start w:val="1"/>
+      <w:numFmt w:val="lowerRoman"/>
+      <w:lvlText w:val="%3."/>
+      <w:lvlJc w:val="right"/>
+      <w:pPr>
+        <w:ind w:left="2160" w:hanging="180"/>
+      </w:pPr>
+    </w:lvl>
+    <w:lvl w:ilvl="3" w:tplc="0809000F" w:tentative="1">
+      <w:start w:val="1"/>
+      <w:numFmt w:val="decimal"/>
+      <w:lvlText w:val="%4."/>
+      <w:lvlJc w:val="left"/>
+      <w:pPr>
+        <w:ind w:left="2880" w:hanging="360"/>
+      </w:pPr>
+    </w:lvl>
+    <w:lvl w:ilvl="4" w:tplc="08090019" w:tentative="1">
+      <w:start w:val="1"/>
+      <w:numFmt w:val="lowerLetter"/>
+      <w:lvlText w:val="%5."/>
+      <w:lvlJc w:val="left"/>
+      <w:pPr>
+        <w:ind w:left="3600" w:hanging="360"/>
+      </w:pPr>
+    </w:lvl>
+    <w:lvl w:ilvl="5" w:tplc="0809001B" w:tentative="1">
+      <w:start w:val="1"/>
+      <w:numFmt w:val="lowerRoman"/>
+      <w:lvlText w:val="%6."/>
+      <w:lvlJc w:val="right"/>
+      <w:pPr>
+        <w:ind w:left="4320" w:hanging="180"/>
+      </w:pPr>
+    </w:lvl>
+    <w:lvl w:ilvl="6" w:tplc="0809000F" w:tentative="1">
+      <w:start w:val="1"/>
+      <w:numFmt w:val="decimal"/>
+      <w:lvlText w:val="%7."/>
+      <w:lvlJc w:val="left"/>
+      <w:pPr>
+        <w:ind w:left="5040" w:hanging="360"/>
+      </w:pPr>
+    </w:lvl>
+    <w:lvl w:ilvl="7" w:tplc="08090019" w:tentative="1">
+      <w:start w:val="1"/>
+      <w:numFmt w:val="lowerLetter"/>
+      <w:lvlText w:val="%8."/>
+      <w:lvlJc w:val="left"/>
+      <w:pPr>
+        <w:ind w:left="5760" w:hanging="360"/>
+      </w:pPr>
+    </w:lvl>
+    <w:lvl w:ilvl="8" w:tplc="0809001B" w:tentative="1">
+      <w:start w:val="1"/>
+      <w:numFmt w:val="lowerRoman"/>
+      <w:lvlText w:val="%9."/>
+      <w:lvlJc w:val="right"/>
+      <w:pPr>
+        <w:ind w:left="6480" w:hanging="180"/>
+      </w:pPr>
+    </w:lvl>
+  </w:abstractNum>
+  <w:abstractNum w:abstractNumId="2" w15:restartNumberingAfterBreak="0">
+    <w:nsid w:val="4A8D4714"/>
+    <w:multiLevelType w:val="hybridMultilevel"/>
+    <w:tmpl w:val="5C606A0A"/>
+    <w:lvl w:ilvl="0" w:tplc="D1E84DC2">
+      <w:numFmt w:val="bullet"/>
+      <w:lvlText w:val="-"/>
+      <w:lvlJc w:val="left"/>
+      <w:pPr>
+        <w:ind w:left="720" w:hanging="360"/>
+      </w:pPr>
+      <w:rPr>
+        <w:rFonts w:ascii="Century Gothic" w:eastAsiaTheme="minorHAnsi" w:hAnsi="Century Gothic" w:cstheme="minorBidi" w:hint="default"/>
+      </w:rPr>
+    </w:lvl>
+    <w:lvl w:ilvl="1" w:tplc="08090003" w:tentative="1">
+      <w:start w:val="1"/>
+      <w:numFmt w:val="bullet"/>
+      <w:lvlText w:val="o"/>
+      <w:lvlJc w:val="left"/>
+      <w:pPr>
+        <w:ind w:left="1440" w:hanging="360"/>
+      </w:pPr>
+      <w:rPr>
+        <w:rFonts w:ascii="Courier New" w:hAnsi="Courier New" w:cs="Courier New" w:hint="default"/>
+      </w:rPr>
+    </w:lvl>
+    <w:lvl w:ilvl="2" w:tplc="08090005" w:tentative="1">
+      <w:start w:val="1"/>
+      <w:numFmt w:val="bullet"/>
+      <w:lvlText w:val=""/>
+      <w:lvlJc w:val="left"/>
+      <w:pPr>
+        <w:ind w:left="2160" w:hanging="360"/>
+      </w:pPr>
+      <w:rPr>
+        <w:rFonts w:ascii="Wingdings" w:hAnsi="Wingdings" w:hint="default"/>
+      </w:rPr>
+    </w:lvl>
+    <w:lvl w:ilvl="3" w:tplc="08090001" w:tentative="1">
+      <w:start w:val="1"/>
+      <w:numFmt w:val="bullet"/>
+      <w:lvlText w:val=""/>
+      <w:lvlJc w:val="left"/>
+      <w:pPr>
+        <w:ind w:left="2880" w:hanging="360"/>
+      </w:pPr>
+      <w:rPr>
+        <w:rFonts w:ascii="Symbol" w:hAnsi="Symbol" w:hint="default"/>
+      </w:rPr>
+    </w:lvl>
+    <w:lvl w:ilvl="4" w:tplc="08090003" w:tentative="1">
+      <w:start w:val="1"/>
+      <w:numFmt w:val="bullet"/>
+      <w:lvlText w:val="o"/>
+      <w:lvlJc w:val="left"/>
+      <w:pPr>
+        <w:ind w:left="3600" w:hanging="360"/>
+      </w:pPr>
+      <w:rPr>
+        <w:rFonts w:ascii="Courier New" w:hAnsi="Courier New" w:cs="Courier New" w:hint="default"/>
+      </w:rPr>
+    </w:lvl>
+    <w:lvl w:ilvl="5" w:tplc="08090005" w:tentative="1">
+      <w:start w:val="1"/>
+      <w:numFmt w:val="bullet"/>
+      <w:lvlText w:val=""/>
+      <w:lvlJc w:val="left"/>
+      <w:pPr>
+        <w:ind w:left="4320" w:hanging="360"/>
+      </w:pPr>
+      <w:rPr>
+        <w:rFonts w:ascii="Wingdings" w:hAnsi="Wingdings" w:hint="default"/>
+      </w:rPr>
+    </w:lvl>
+    <w:lvl w:ilvl="6" w:tplc="08090001" w:tentative="1">
+      <w:start w:val="1"/>
+      <w:numFmt w:val="bullet"/>
+      <w:lvlText w:val=""/>
+      <w:lvlJc w:val="left"/>
+      <w:pPr>
+        <w:ind w:left="5040" w:hanging="360"/>
+      </w:pPr>
+      <w:rPr>
+        <w:rFonts w:ascii="Symbol" w:hAnsi="Symbol" w:hint="default"/>
+      </w:rPr>
+    </w:lvl>
+    <w:lvl w:ilvl="7" w:tplc="08090003" w:tentative="1">
+      <w:start w:val="1"/>
+      <w:numFmt w:val="bullet"/>
+      <w:lvlText w:val="o"/>
+      <w:lvlJc w:val="left"/>
+      <w:pPr>
+        <w:ind w:left="5760" w:hanging="360"/>
+      </w:pPr>
+      <w:rPr>
+        <w:rFonts w:ascii="Courier New" w:hAnsi="Courier New" w:cs="Courier New" w:hint="default"/>
+      </w:rPr>
+    </w:lvl>
+    <w:lvl w:ilvl="8" w:tplc="08090005" w:tentative="1">
+      <w:start w:val="1"/>
+      <w:numFmt w:val="bullet"/>
+      <w:lvlText w:val=""/>
+      <w:lvlJc w:val="left"/>
+      <w:pPr>
+        <w:ind w:left="6480" w:hanging="360"/>
+      </w:pPr>
+      <w:rPr>
+        <w:rFonts w:ascii="Wingdings" w:hAnsi="Wingdings" w:hint="default"/>
+      </w:rPr>
+    </w:lvl>
+  </w:abstractNum>
+  <w:abstractNum w:abstractNumId="3" w15:restartNumberingAfterBreak="0">
+    <w:nsid w:val="684B5A10"/>
+    <w:multiLevelType w:val="multilevel"/>
+    <w:tmpl w:val="D7186040"/>
+    <w:lvl w:ilvl="0">
+      <w:start w:val="1"/>
+      <w:numFmt w:val="decimal"/>
+      <w:lvlText w:val="%1."/>
+      <w:lvlJc w:val="left"/>
+      <w:pPr>
+        <w:tabs>
+          <w:tab w:val="num" w:pos="720"/>
+        </w:tabs>
+        <w:ind w:left="720" w:hanging="360"/>
+      </w:pPr>
+    </w:lvl>
+    <w:lvl w:ilvl="1" w:tentative="1">
+      <w:start w:val="1"/>
+      <w:numFmt w:val="decimal"/>
+      <w:lvlText w:val="%2."/>
+      <w:lvlJc w:val="left"/>
+      <w:pPr>
+        <w:tabs>
+          <w:tab w:val="num" w:pos="1440"/>
+        </w:tabs>
+        <w:ind w:left="1440" w:hanging="360"/>
+      </w:pPr>
+    </w:lvl>
+    <w:lvl w:ilvl="2" w:tentative="1">
+      <w:start w:val="1"/>
+      <w:numFmt w:val="decimal"/>
+      <w:lvlText w:val="%3."/>
+      <w:lvlJc w:val="left"/>
+      <w:pPr>
+        <w:tabs>
+          <w:tab w:val="num" w:pos="2160"/>
+        </w:tabs>
+        <w:ind w:left="2160" w:hanging="360"/>
+      </w:pPr>
+    </w:lvl>
+    <w:lvl w:ilvl="3" w:tentative="1">
+      <w:start w:val="1"/>
+      <w:numFmt w:val="decimal"/>
+      <w:lvlText w:val="%4."/>
+      <w:lvlJc w:val="left"/>
+      <w:pPr>
+        <w:tabs>
+          <w:tab w:val="num" w:pos="2880"/>
+        </w:tabs>
+        <w:ind w:left="2880" w:hanging="360"/>
+      </w:pPr>
+    </w:lvl>
+    <w:lvl w:ilvl="4" w:tentative="1">
+      <w:start w:val="1"/>
+      <w:numFmt w:val="decimal"/>
+      <w:lvlText w:val="%5."/>
+      <w:lvlJc w:val="left"/>
+      <w:pPr>
+        <w:tabs>
+          <w:tab w:val="num" w:pos="3600"/>
+        </w:tabs>
+        <w:ind w:left="3600" w:hanging="360"/>
+      </w:pPr>
+    </w:lvl>
+    <w:lvl w:ilvl="5" w:tentative="1">
+      <w:start w:val="1"/>
+      <w:numFmt w:val="decimal"/>
+      <w:lvlText w:val="%6."/>
+      <w:lvlJc w:val="left"/>
+      <w:pPr>
+        <w:tabs>
+          <w:tab w:val="num" w:pos="4320"/>
+        </w:tabs>
+        <w:ind w:left="4320" w:hanging="360"/>
+      </w:pPr>
+    </w:lvl>
+    <w:lvl w:ilvl="6" w:tentative="1">
+      <w:start w:val="1"/>
+      <w:numFmt w:val="decimal"/>
+      <w:lvlText w:val="%7."/>
+      <w:lvlJc w:val="left"/>
+      <w:pPr>
+        <w:tabs>
+          <w:tab w:val="num" w:pos="5040"/>
+        </w:tabs>
+        <w:ind w:left="5040" w:hanging="360"/>
+      </w:pPr>
+    </w:lvl>
+    <w:lvl w:ilvl="7" w:tentative="1">
+      <w:start w:val="1"/>
+      <w:numFmt w:val="decimal"/>
+      <w:lvlText w:val="%8."/>
+      <w:lvlJc w:val="left"/>
+      <w:pPr>
+        <w:tabs>
+          <w:tab w:val="num" w:pos="5760"/>
+        </w:tabs>
+        <w:ind w:left="5760" w:hanging="360"/>
+      </w:pPr>
+    </w:lvl>
+    <w:lvl w:ilvl="8" w:tentative="1">
+      <w:start w:val="1"/>
+      <w:numFmt w:val="decimal"/>
+      <w:lvlText w:val="%9."/>
+      <w:lvlJc w:val="left"/>
+      <w:pPr>
+        <w:tabs>
+          <w:tab w:val="num" w:pos="6480"/>
+        </w:tabs>
+        <w:ind w:left="6480" w:hanging="360"/>
+      </w:pPr>
+    </w:lvl>
+  </w:abstractNum>
+  <w:num w:numId="1" w16cid:durableId="1337532420">
+    <w:abstractNumId w:val="2"/>
+  </w:num>
+  <w:num w:numId="2" w16cid:durableId="1778212772">
+    <w:abstractNumId w:val="0"/>
+  </w:num>
+  <w:num w:numId="3" w16cid:durableId="861213747">
+    <w:abstractNumId w:val="1"/>
+  </w:num>
+  <w:num w:numId="4" w16cid:durableId="1841507958">
+    <w:abstractNumId w:val="3"/>
+  </w:num>
+</w:numbering>
 </file>
 
 <file path=word/styles.xml><?xml version="1.0" encoding="utf-8"?>
@@ -579,7 +1409,10 @@
   <w:style w:type="paragraph" w:default="1" w:styleId="Normal">
     <w:name w:val="Normal"/>
     <w:qFormat/>
-    <w:rsid w:val="0087590D"/>
+    <w:rsid w:val="00F07661"/>
+    <w:pPr>
+      <w:spacing w:line="240" w:lineRule="exact"/>
+    </w:pPr>
     <w:rPr>
       <w:sz w:val="20"/>
     </w:rPr>
@@ -651,7 +1484,6 @@
   <w:style w:type="character" w:default="1" w:styleId="DefaultParagraphFont">
     <w:name w:val="Default Paragraph Font"/>
     <w:uiPriority w:val="1"/>
-    <w:semiHidden/>
     <w:unhideWhenUsed/>
   </w:style>
   <w:style w:type="table" w:default="1" w:styleId="TableNormal">

</xml_diff>

<commit_message>
Google cloud and fastapi apps
</commit_message>
<xml_diff>
--- a/Notes/MLOps Duke Notes.docx
+++ b/Notes/MLOps Duke Notes.docx
@@ -1887,7 +1887,51 @@
       </w:r>
     </w:p>
     <w:p/>
-    <w:p/>
+    <w:p>
+      <w:r>
+        <w:t>3 most important files in python project:</w:t>
+      </w:r>
+    </w:p>
+    <w:p>
+      <w:pPr>
+        <w:pStyle w:val="ListParagraph"/>
+        <w:numPr>
+          <w:ilvl w:val="0"/>
+          <w:numId w:val="12"/>
+        </w:numPr>
+      </w:pPr>
+      <w:proofErr w:type="spellStart"/>
+      <w:r>
+        <w:t>Makefile</w:t>
+      </w:r>
+      <w:proofErr w:type="spellEnd"/>
+    </w:p>
+    <w:p>
+      <w:pPr>
+        <w:pStyle w:val="ListParagraph"/>
+        <w:numPr>
+          <w:ilvl w:val="0"/>
+          <w:numId w:val="12"/>
+        </w:numPr>
+      </w:pPr>
+      <w:proofErr w:type="spellStart"/>
+      <w:r>
+        <w:t>Dockerfile</w:t>
+      </w:r>
+      <w:proofErr w:type="spellEnd"/>
+    </w:p>
+    <w:p>
+      <w:pPr>
+        <w:pStyle w:val="ListParagraph"/>
+        <w:numPr>
+          <w:ilvl w:val="0"/>
+          <w:numId w:val="12"/>
+        </w:numPr>
+      </w:pPr>
+      <w:r>
+        <w:t>Requirements.txt</w:t>
+      </w:r>
+    </w:p>
     <w:p/>
     <w:p/>
     <w:p/>
@@ -2084,6 +2128,95 @@
     </w:lvl>
   </w:abstractNum>
   <w:abstractNum w:abstractNumId="1" w15:restartNumberingAfterBreak="0">
+    <w:nsid w:val="0F491CD6"/>
+    <w:multiLevelType w:val="hybridMultilevel"/>
+    <w:tmpl w:val="993CFD0E"/>
+    <w:lvl w:ilvl="0" w:tplc="0809000F">
+      <w:start w:val="1"/>
+      <w:numFmt w:val="decimal"/>
+      <w:lvlText w:val="%1."/>
+      <w:lvlJc w:val="left"/>
+      <w:pPr>
+        <w:ind w:left="720" w:hanging="360"/>
+      </w:pPr>
+      <w:rPr>
+        <w:rFonts w:hint="default"/>
+      </w:rPr>
+    </w:lvl>
+    <w:lvl w:ilvl="1" w:tplc="08090019" w:tentative="1">
+      <w:start w:val="1"/>
+      <w:numFmt w:val="lowerLetter"/>
+      <w:lvlText w:val="%2."/>
+      <w:lvlJc w:val="left"/>
+      <w:pPr>
+        <w:ind w:left="1440" w:hanging="360"/>
+      </w:pPr>
+    </w:lvl>
+    <w:lvl w:ilvl="2" w:tplc="0809001B" w:tentative="1">
+      <w:start w:val="1"/>
+      <w:numFmt w:val="lowerRoman"/>
+      <w:lvlText w:val="%3."/>
+      <w:lvlJc w:val="right"/>
+      <w:pPr>
+        <w:ind w:left="2160" w:hanging="180"/>
+      </w:pPr>
+    </w:lvl>
+    <w:lvl w:ilvl="3" w:tplc="0809000F" w:tentative="1">
+      <w:start w:val="1"/>
+      <w:numFmt w:val="decimal"/>
+      <w:lvlText w:val="%4."/>
+      <w:lvlJc w:val="left"/>
+      <w:pPr>
+        <w:ind w:left="2880" w:hanging="360"/>
+      </w:pPr>
+    </w:lvl>
+    <w:lvl w:ilvl="4" w:tplc="08090019" w:tentative="1">
+      <w:start w:val="1"/>
+      <w:numFmt w:val="lowerLetter"/>
+      <w:lvlText w:val="%5."/>
+      <w:lvlJc w:val="left"/>
+      <w:pPr>
+        <w:ind w:left="3600" w:hanging="360"/>
+      </w:pPr>
+    </w:lvl>
+    <w:lvl w:ilvl="5" w:tplc="0809001B" w:tentative="1">
+      <w:start w:val="1"/>
+      <w:numFmt w:val="lowerRoman"/>
+      <w:lvlText w:val="%6."/>
+      <w:lvlJc w:val="right"/>
+      <w:pPr>
+        <w:ind w:left="4320" w:hanging="180"/>
+      </w:pPr>
+    </w:lvl>
+    <w:lvl w:ilvl="6" w:tplc="0809000F" w:tentative="1">
+      <w:start w:val="1"/>
+      <w:numFmt w:val="decimal"/>
+      <w:lvlText w:val="%7."/>
+      <w:lvlJc w:val="left"/>
+      <w:pPr>
+        <w:ind w:left="5040" w:hanging="360"/>
+      </w:pPr>
+    </w:lvl>
+    <w:lvl w:ilvl="7" w:tplc="08090019" w:tentative="1">
+      <w:start w:val="1"/>
+      <w:numFmt w:val="lowerLetter"/>
+      <w:lvlText w:val="%8."/>
+      <w:lvlJc w:val="left"/>
+      <w:pPr>
+        <w:ind w:left="5760" w:hanging="360"/>
+      </w:pPr>
+    </w:lvl>
+    <w:lvl w:ilvl="8" w:tplc="0809001B" w:tentative="1">
+      <w:start w:val="1"/>
+      <w:numFmt w:val="lowerRoman"/>
+      <w:lvlText w:val="%9."/>
+      <w:lvlJc w:val="right"/>
+      <w:pPr>
+        <w:ind w:left="6480" w:hanging="180"/>
+      </w:pPr>
+    </w:lvl>
+  </w:abstractNum>
+  <w:abstractNum w:abstractNumId="2" w15:restartNumberingAfterBreak="0">
     <w:nsid w:val="104B33D6"/>
     <w:multiLevelType w:val="hybridMultilevel"/>
     <w:tmpl w:val="8D10341C"/>
@@ -2172,7 +2305,7 @@
       </w:pPr>
     </w:lvl>
   </w:abstractNum>
-  <w:abstractNum w:abstractNumId="2" w15:restartNumberingAfterBreak="0">
+  <w:abstractNum w:abstractNumId="3" w15:restartNumberingAfterBreak="0">
     <w:nsid w:val="1E7D5C43"/>
     <w:multiLevelType w:val="hybridMultilevel"/>
     <w:tmpl w:val="18028484"/>
@@ -2261,7 +2394,7 @@
       </w:pPr>
     </w:lvl>
   </w:abstractNum>
-  <w:abstractNum w:abstractNumId="3" w15:restartNumberingAfterBreak="0">
+  <w:abstractNum w:abstractNumId="4" w15:restartNumberingAfterBreak="0">
     <w:nsid w:val="2EFB1F2C"/>
     <w:multiLevelType w:val="multilevel"/>
     <w:tmpl w:val="2B84E356"/>
@@ -2410,7 +2543,7 @@
       </w:rPr>
     </w:lvl>
   </w:abstractNum>
-  <w:abstractNum w:abstractNumId="4" w15:restartNumberingAfterBreak="0">
+  <w:abstractNum w:abstractNumId="5" w15:restartNumberingAfterBreak="0">
     <w:nsid w:val="3A1A28CF"/>
     <w:multiLevelType w:val="multilevel"/>
     <w:tmpl w:val="87F2F692"/>
@@ -2523,7 +2656,7 @@
       </w:pPr>
     </w:lvl>
   </w:abstractNum>
-  <w:abstractNum w:abstractNumId="5" w15:restartNumberingAfterBreak="0">
+  <w:abstractNum w:abstractNumId="6" w15:restartNumberingAfterBreak="0">
     <w:nsid w:val="485C4269"/>
     <w:multiLevelType w:val="multilevel"/>
     <w:tmpl w:val="CD64ECCC"/>
@@ -2672,7 +2805,7 @@
       </w:rPr>
     </w:lvl>
   </w:abstractNum>
-  <w:abstractNum w:abstractNumId="6" w15:restartNumberingAfterBreak="0">
+  <w:abstractNum w:abstractNumId="7" w15:restartNumberingAfterBreak="0">
     <w:nsid w:val="4A8D4714"/>
     <w:multiLevelType w:val="hybridMultilevel"/>
     <w:tmpl w:val="5C606A0A"/>
@@ -2784,7 +2917,7 @@
       </w:rPr>
     </w:lvl>
   </w:abstractNum>
-  <w:abstractNum w:abstractNumId="7" w15:restartNumberingAfterBreak="0">
+  <w:abstractNum w:abstractNumId="8" w15:restartNumberingAfterBreak="0">
     <w:nsid w:val="4CC743E2"/>
     <w:multiLevelType w:val="multilevel"/>
     <w:tmpl w:val="10224B0E"/>
@@ -2897,7 +3030,7 @@
       </w:pPr>
     </w:lvl>
   </w:abstractNum>
-  <w:abstractNum w:abstractNumId="8" w15:restartNumberingAfterBreak="0">
+  <w:abstractNum w:abstractNumId="9" w15:restartNumberingAfterBreak="0">
     <w:nsid w:val="4EAF5DDD"/>
     <w:multiLevelType w:val="multilevel"/>
     <w:tmpl w:val="705E3A5C"/>
@@ -3046,7 +3179,7 @@
       </w:rPr>
     </w:lvl>
   </w:abstractNum>
-  <w:abstractNum w:abstractNumId="9" w15:restartNumberingAfterBreak="0">
+  <w:abstractNum w:abstractNumId="10" w15:restartNumberingAfterBreak="0">
     <w:nsid w:val="5CB30DB7"/>
     <w:multiLevelType w:val="hybridMultilevel"/>
     <w:tmpl w:val="AC50138A"/>
@@ -3135,7 +3268,7 @@
       </w:pPr>
     </w:lvl>
   </w:abstractNum>
-  <w:abstractNum w:abstractNumId="10" w15:restartNumberingAfterBreak="0">
+  <w:abstractNum w:abstractNumId="11" w15:restartNumberingAfterBreak="0">
     <w:nsid w:val="684B5A10"/>
     <w:multiLevelType w:val="multilevel"/>
     <w:tmpl w:val="D7186040"/>
@@ -3249,36 +3382,39 @@
     </w:lvl>
   </w:abstractNum>
   <w:num w:numId="1" w16cid:durableId="1337532420">
-    <w:abstractNumId w:val="6"/>
+    <w:abstractNumId w:val="7"/>
   </w:num>
   <w:num w:numId="2" w16cid:durableId="1778212772">
     <w:abstractNumId w:val="0"/>
   </w:num>
   <w:num w:numId="3" w16cid:durableId="861213747">
+    <w:abstractNumId w:val="3"/>
+  </w:num>
+  <w:num w:numId="4" w16cid:durableId="1841507958">
+    <w:abstractNumId w:val="11"/>
+  </w:num>
+  <w:num w:numId="5" w16cid:durableId="1263487979">
+    <w:abstractNumId w:val="8"/>
+  </w:num>
+  <w:num w:numId="6" w16cid:durableId="191962623">
+    <w:abstractNumId w:val="4"/>
+  </w:num>
+  <w:num w:numId="7" w16cid:durableId="1657757437">
+    <w:abstractNumId w:val="10"/>
+  </w:num>
+  <w:num w:numId="8" w16cid:durableId="1084104232">
+    <w:abstractNumId w:val="6"/>
+  </w:num>
+  <w:num w:numId="9" w16cid:durableId="611015287">
+    <w:abstractNumId w:val="5"/>
+  </w:num>
+  <w:num w:numId="10" w16cid:durableId="1382555739">
+    <w:abstractNumId w:val="9"/>
+  </w:num>
+  <w:num w:numId="11" w16cid:durableId="1103182019">
     <w:abstractNumId w:val="2"/>
   </w:num>
-  <w:num w:numId="4" w16cid:durableId="1841507958">
-    <w:abstractNumId w:val="10"/>
-  </w:num>
-  <w:num w:numId="5" w16cid:durableId="1263487979">
-    <w:abstractNumId w:val="7"/>
-  </w:num>
-  <w:num w:numId="6" w16cid:durableId="191962623">
-    <w:abstractNumId w:val="3"/>
-  </w:num>
-  <w:num w:numId="7" w16cid:durableId="1657757437">
-    <w:abstractNumId w:val="9"/>
-  </w:num>
-  <w:num w:numId="8" w16cid:durableId="1084104232">
-    <w:abstractNumId w:val="5"/>
-  </w:num>
-  <w:num w:numId="9" w16cid:durableId="611015287">
-    <w:abstractNumId w:val="4"/>
-  </w:num>
-  <w:num w:numId="10" w16cid:durableId="1382555739">
-    <w:abstractNumId w:val="8"/>
-  </w:num>
-  <w:num w:numId="11" w16cid:durableId="1103182019">
+  <w:num w:numId="12" w16cid:durableId="37172005">
     <w:abstractNumId w:val="1"/>
   </w:num>
 </w:numbering>

</xml_diff>